<commit_message>
rstudio & tidyverse rough draft
</commit_message>
<xml_diff>
--- a/chapter.docx
+++ b/chapter.docx
@@ -19,19 +19,25 @@
         <w:t xml:space="preserve"> </w:t>
       </w:r>
       <w:r>
-        <w:t xml:space="preserve">(RStudio</w:t>
-      </w:r>
-      <w:r>
-        <w:t xml:space="preserve"> </w:t>
-      </w:r>
-      <w:r>
-        <w:t xml:space="preserve">+</w:t>
-      </w:r>
-      <w:r>
-        <w:t xml:space="preserve"> </w:t>
-      </w:r>
-      <w:r>
-        <w:t xml:space="preserve">Tidyverse)</w:t>
+        <w:t xml:space="preserve">with</w:t>
+      </w:r>
+      <w:r>
+        <w:t xml:space="preserve"> </w:t>
+      </w:r>
+      <w:r>
+        <w:t xml:space="preserve">RStudio</w:t>
+      </w:r>
+      <w:r>
+        <w:t xml:space="preserve"> </w:t>
+      </w:r>
+      <w:r>
+        <w:t xml:space="preserve">&amp;</w:t>
+      </w:r>
+      <w:r>
+        <w:t xml:space="preserve"> </w:t>
+      </w:r>
+      <w:r>
+        <w:t xml:space="preserve">Tidyverse</w:t>
       </w:r>
     </w:p>
     <w:p>
@@ -112,7 +118,7 @@
         <w:pStyle w:val="BodyText"/>
       </w:pPr>
       <w:r>
-        <w:t xml:space="preserve">The R project is a GNU project, which means it is a free software, mass collaboration project. Knowing that R is open-source and is actively developed and maintained through mass collaboration provides important context for users concerning its basic structure and potential resources. R can be considered as being made up of two 2 parts:</w:t>
+        <w:t xml:space="preserve">The R project is a GNU project, which means it is a free software, mass collaboration project. Knowing that R is open source and is actively developed and maintained through mass collaboration provides important context for users concerning its basic structure and potential resources. R can be considered as being made up of two 2 parts:</w:t>
       </w:r>
     </w:p>
     <w:p>
@@ -144,7 +150,7 @@
         <w:pStyle w:val="FirstParagraph"/>
       </w:pPr>
       <w:r>
-        <w:t xml:space="preserve">The base R system is actively maintained and updated for various operating systems by the R Core Team. Typically there is 1 major update along with 2 minor updates per year. Having an active release schedule like this is critical for the success of open-source software. This ensures up-to-date compatibility with operating systems and signals to users that it won’t be abandoned.</w:t>
+        <w:t xml:space="preserve">The base R system is actively maintained and updated for various operating systems by the R Core Team. Typically there is 1 major update along with 2 minor updates per year. Having an active release schedule like this is critical for the success of open source software. This ensures up-to-date compatibility with operating systems and signals to users that it won’t be abandoned.</w:t>
       </w:r>
     </w:p>
     <w:p>
@@ -247,7 +253,7 @@
     </w:p>
     <w:bookmarkEnd w:id="21"/>
     <w:bookmarkEnd w:id="22"/>
-    <w:bookmarkStart w:id="23" w:name="rstudio"/>
+    <w:bookmarkStart w:id="32" w:name="rstudio"/>
     <w:p>
       <w:pPr>
         <w:pStyle w:val="Heading2"/>
@@ -261,11 +267,599 @@
         <w:pStyle w:val="FirstParagraph"/>
       </w:pPr>
       <w:r>
-        <w:t xml:space="preserve">Description of RStudio with images, setting global options for best practices, and using projects as a best practice</w:t>
-      </w:r>
-    </w:p>
-    <w:bookmarkEnd w:id="23"/>
-    <w:bookmarkStart w:id="27" w:name="tidyverse"/>
+        <w:t xml:space="preserve">RStudio is an integrated development environment (IDE) designed to make working with R more accessible and productive. While R comes with its own graphical user interface (GUI), it simply was not designed with a wide range of users in mind. So, it is common that R be paired with some other open source software such as RStudio, R Commander, Deducer, jupyter notebooks, vscode, or positron. RStudio is by far the most widely used and known. A significant portion of R’s growth in usage can be reasonably attributed to RStudio. It has become synonymous with R. RStudio can be downloaded for free from https://posit.co/download/rstudio-desktop/.</w:t>
+      </w:r>
+    </w:p>
+    <w:p>
+      <w:pPr>
+        <w:pStyle w:val="BodyText"/>
+      </w:pPr>
+      <w:r>
+        <w:t xml:space="preserve">When RStudio is first opened, there are 4 panes as seen in</w:t>
+      </w:r>
+      <w:r>
+        <w:t xml:space="preserve"> </w:t>
+      </w:r>
+      <w:hyperlink w:anchor="fig-rstudio-layout">
+        <w:r>
+          <w:rPr>
+            <w:rStyle w:val="Hyperlink"/>
+          </w:rPr>
+          <w:t xml:space="preserve">Figure 1</w:t>
+        </w:r>
+      </w:hyperlink>
+      <w:r>
+        <w:t xml:space="preserve">. Sometimes the source pane is missing, but that is easily remedied by opening a new R script (.R file):</w:t>
+      </w:r>
+      <w:r>
+        <w:t xml:space="preserve"> </w:t>
+      </w:r>
+      <w:r>
+        <w:rPr>
+          <w:b/>
+          <w:bCs/>
+        </w:rPr>
+        <w:t xml:space="preserve">File &gt; New File &gt; R Script</w:t>
+      </w:r>
+      <w:r>
+        <w:t xml:space="preserve">.</w:t>
+      </w:r>
+    </w:p>
+    <w:p>
+      <w:pPr>
+        <w:numPr>
+          <w:ilvl w:val="0"/>
+          <w:numId w:val="1003"/>
+        </w:numPr>
+      </w:pPr>
+      <w:r>
+        <w:t xml:space="preserve">The</w:t>
+      </w:r>
+      <w:r>
+        <w:t xml:space="preserve"> </w:t>
+      </w:r>
+      <w:r>
+        <w:rPr>
+          <w:b/>
+          <w:bCs/>
+        </w:rPr>
+        <w:t xml:space="preserve">Source pane</w:t>
+      </w:r>
+      <w:r>
+        <w:t xml:space="preserve"> </w:t>
+      </w:r>
+      <w:r>
+        <w:t xml:space="preserve">is where you can edit and save R scripts, which are essentially text files containing R code. This is where most of the data analysis work happens and should be documented.</w:t>
+      </w:r>
+    </w:p>
+    <w:p>
+      <w:pPr>
+        <w:numPr>
+          <w:ilvl w:val="0"/>
+          <w:numId w:val="1003"/>
+        </w:numPr>
+      </w:pPr>
+      <w:r>
+        <w:t xml:space="preserve">The</w:t>
+      </w:r>
+      <w:r>
+        <w:t xml:space="preserve"> </w:t>
+      </w:r>
+      <w:r>
+        <w:rPr>
+          <w:b/>
+          <w:bCs/>
+        </w:rPr>
+        <w:t xml:space="preserve">Console pane</w:t>
+      </w:r>
+      <w:r>
+        <w:t xml:space="preserve"> </w:t>
+      </w:r>
+      <w:r>
+        <w:t xml:space="preserve">is used to write short interactive R commands.</w:t>
+      </w:r>
+    </w:p>
+    <w:p>
+      <w:pPr>
+        <w:numPr>
+          <w:ilvl w:val="0"/>
+          <w:numId w:val="1003"/>
+        </w:numPr>
+      </w:pPr>
+      <w:r>
+        <w:t xml:space="preserve">The</w:t>
+      </w:r>
+      <w:r>
+        <w:t xml:space="preserve"> </w:t>
+      </w:r>
+      <w:r>
+        <w:rPr>
+          <w:b/>
+          <w:bCs/>
+        </w:rPr>
+        <w:t xml:space="preserve">Environment pane</w:t>
+      </w:r>
+      <w:r>
+        <w:t xml:space="preserve"> </w:t>
+      </w:r>
+      <w:r>
+        <w:t xml:space="preserve">displays temporary R objects as created during that R session. It also contains the useful history tab.</w:t>
+      </w:r>
+    </w:p>
+    <w:p>
+      <w:pPr>
+        <w:numPr>
+          <w:ilvl w:val="0"/>
+          <w:numId w:val="1003"/>
+        </w:numPr>
+      </w:pPr>
+      <w:r>
+        <w:t xml:space="preserve">The</w:t>
+      </w:r>
+      <w:r>
+        <w:t xml:space="preserve"> </w:t>
+      </w:r>
+      <w:r>
+        <w:rPr>
+          <w:b/>
+          <w:bCs/>
+        </w:rPr>
+        <w:t xml:space="preserve">Output pane</w:t>
+      </w:r>
+      <w:r>
+        <w:t xml:space="preserve"> </w:t>
+      </w:r>
+      <w:r>
+        <w:t xml:space="preserve">displays the plots, tables, or HTML outputs of executed code along with saved files. This pane also includes the packages and help tabs which are especially useful since the first is for managing and installing packages and the second is setup to help access documentation.</w:t>
+      </w:r>
+    </w:p>
+    <w:tbl>
+      <w:tblPr>
+        <w:tblStyle w:val="Table"/>
+        <w:tblW w:type="pct" w:w="5000"/>
+        <w:tblLayout w:type="fixed"/>
+        <w:tblLook w:firstRow="0" w:lastRow="0" w:firstColumn="0" w:lastColumn="0" w:noHBand="0" w:noVBand="0" w:val="0000"/>
+      </w:tblPr>
+      <w:tblGrid>
+        <w:gridCol w:w="7920"/>
+      </w:tblGrid>
+      <w:tr>
+        <w:tc>
+          <w:tcPr/>
+          <w:bookmarkStart w:id="26" w:name="fig-rstudio-layout"/>
+          <w:p>
+            <w:pPr>
+              <w:pStyle w:val="Compact"/>
+              <w:jc w:val="center"/>
+            </w:pPr>
+            <w:r>
+              <w:drawing>
+                <wp:inline>
+                  <wp:extent cx="5334000" cy="3205655"/>
+                  <wp:effectExtent b="0" l="0" r="0" t="0"/>
+                  <wp:docPr descr="" title="" id="24" name="Picture"/>
+                  <a:graphic>
+                    <a:graphicData uri="http://schemas.openxmlformats.org/drawingml/2006/picture">
+                      <pic:pic>
+                        <pic:nvPicPr>
+                          <pic:cNvPr descr="image/rstudio-layout.png" id="25" name="Picture"/>
+                          <pic:cNvPicPr>
+                            <a:picLocks noChangeArrowheads="1" noChangeAspect="1"/>
+                          </pic:cNvPicPr>
+                        </pic:nvPicPr>
+                        <pic:blipFill>
+                          <a:blip r:embed="rId23"/>
+                          <a:stretch>
+                            <a:fillRect/>
+                          </a:stretch>
+                        </pic:blipFill>
+                        <pic:spPr bwMode="auto">
+                          <a:xfrm>
+                            <a:off x="0" y="0"/>
+                            <a:ext cx="5334000" cy="3205655"/>
+                          </a:xfrm>
+                          <a:prstGeom prst="rect">
+                            <a:avLst/>
+                          </a:prstGeom>
+                          <a:noFill/>
+                          <a:ln w="9525">
+                            <a:noFill/>
+                            <a:headEnd/>
+                            <a:tailEnd/>
+                          </a:ln>
+                        </pic:spPr>
+                      </pic:pic>
+                    </a:graphicData>
+                  </a:graphic>
+                </wp:inline>
+              </w:drawing>
+            </w:r>
+          </w:p>
+          <w:p>
+            <w:pPr>
+              <w:jc w:val="center"/>
+            </w:pPr>
+            <w:pPr>
+              <w:jc w:val="start"/>
+              <w:spacing w:before="200"/>
+              <w:pStyle w:val="ImageCaption"/>
+            </w:pPr>
+            <w:r>
+              <w:t xml:space="preserve">Figure 1: RStudio’s basic layout</w:t>
+            </w:r>
+          </w:p>
+          <w:bookmarkEnd w:id="26"/>
+        </w:tc>
+      </w:tr>
+    </w:tbl>
+    <w:p>
+      <w:pPr>
+        <w:pStyle w:val="BodyText"/>
+      </w:pPr>
+      <w:r>
+        <w:t xml:space="preserve">Before we even start working with data there are 2 essential best practices that should be discussed:</w:t>
+      </w:r>
+    </w:p>
+    <w:p>
+      <w:pPr>
+        <w:numPr>
+          <w:ilvl w:val="0"/>
+          <w:numId w:val="1004"/>
+        </w:numPr>
+      </w:pPr>
+      <w:r>
+        <w:t xml:space="preserve">Adjustment of a few RStudio default options to improve long-term reproducibility of the data analysis work.</w:t>
+      </w:r>
+    </w:p>
+    <w:p>
+      <w:pPr>
+        <w:numPr>
+          <w:ilvl w:val="0"/>
+          <w:numId w:val="1004"/>
+        </w:numPr>
+      </w:pPr>
+      <w:r>
+        <w:t xml:space="preserve">Improve organization and collaboration (this includes with your future self) by always using RStudio projects.</w:t>
+      </w:r>
+    </w:p>
+    <w:p>
+      <w:pPr>
+        <w:pStyle w:val="FirstParagraph"/>
+      </w:pPr>
+      <w:r>
+        <w:t xml:space="preserve">When you quit R, do not save the workspace to an .Rdata file. When you launch, do not reload the workspace from an .Rdata file. Long-term reproducibility is enhanced when you turn this feature off and clear R’s memory at every restart. Starting with a blank slate provides timely feedback that encourages the development of scripts that are complete and self-contained.</w:t>
+      </w:r>
+      <w:r>
+        <w:t xml:space="preserve"> </w:t>
+      </w:r>
+      <w:r>
+        <w:t xml:space="preserve">The changing these options ensures development of R scripts that are complete and self-contained records of the data work.</w:t>
+      </w:r>
+    </w:p>
+    <w:p>
+      <w:pPr>
+        <w:pStyle w:val="BodyText"/>
+      </w:pPr>
+      <w:r>
+        <w:t xml:space="preserve">In RStudio, set this via</w:t>
+      </w:r>
+      <w:r>
+        <w:t xml:space="preserve"> </w:t>
+      </w:r>
+      <w:r>
+        <w:rPr>
+          <w:b/>
+          <w:bCs/>
+        </w:rPr>
+        <w:t xml:space="preserve">Tools &gt; Global Options</w:t>
+      </w:r>
+      <w:r>
+        <w:t xml:space="preserve">, uncheck</w:t>
+      </w:r>
+      <w:r>
+        <w:t xml:space="preserve"> </w:t>
+      </w:r>
+      <w:r>
+        <w:t xml:space="preserve">“</w:t>
+      </w:r>
+      <w:r>
+        <w:t xml:space="preserve">Restore .RData into Workspace at Startup</w:t>
+      </w:r>
+      <w:r>
+        <w:t xml:space="preserve">”</w:t>
+      </w:r>
+      <w:r>
+        <w:t xml:space="preserve"> </w:t>
+      </w:r>
+      <w:r>
+        <w:t xml:space="preserve">and choose</w:t>
+      </w:r>
+      <w:r>
+        <w:t xml:space="preserve"> </w:t>
+      </w:r>
+      <w:r>
+        <w:rPr>
+          <w:b/>
+          <w:bCs/>
+        </w:rPr>
+        <w:t xml:space="preserve">Never</w:t>
+      </w:r>
+      <w:r>
+        <w:t xml:space="preserve"> </w:t>
+      </w:r>
+      <w:r>
+        <w:t xml:space="preserve">on the</w:t>
+      </w:r>
+      <w:r>
+        <w:t xml:space="preserve"> </w:t>
+      </w:r>
+      <w:r>
+        <w:t xml:space="preserve">“</w:t>
+      </w:r>
+      <w:r>
+        <w:t xml:space="preserve">Save workspace to .RData on exit</w:t>
+      </w:r>
+      <w:r>
+        <w:t xml:space="preserve">”</w:t>
+      </w:r>
+      <w:r>
+        <w:t xml:space="preserve">. See</w:t>
+      </w:r>
+      <w:r>
+        <w:t xml:space="preserve"> </w:t>
+      </w:r>
+      <w:hyperlink w:anchor="fig-rstudio-wrk-options">
+        <w:r>
+          <w:rPr>
+            <w:rStyle w:val="Hyperlink"/>
+          </w:rPr>
+          <w:t xml:space="preserve">Figure 2</w:t>
+        </w:r>
+      </w:hyperlink>
+      <w:r>
+        <w:t xml:space="preserve">.</w:t>
+      </w:r>
+    </w:p>
+    <w:tbl>
+      <w:tblPr>
+        <w:tblStyle w:val="Table"/>
+        <w:tblW w:type="pct" w:w="5000"/>
+        <w:tblLayout w:type="fixed"/>
+        <w:tblLook w:firstRow="0" w:lastRow="0" w:firstColumn="0" w:lastColumn="0" w:noHBand="0" w:noVBand="0" w:val="0000"/>
+      </w:tblPr>
+      <w:tblGrid>
+        <w:gridCol w:w="7920"/>
+      </w:tblGrid>
+      <w:tr>
+        <w:tc>
+          <w:tcPr/>
+          <w:bookmarkStart w:id="30" w:name="fig-rstudio-wrk-options"/>
+          <w:p>
+            <w:pPr>
+              <w:pStyle w:val="Compact"/>
+              <w:jc w:val="center"/>
+            </w:pPr>
+            <w:r>
+              <w:drawing>
+                <wp:inline>
+                  <wp:extent cx="5334000" cy="5517931"/>
+                  <wp:effectExtent b="0" l="0" r="0" t="0"/>
+                  <wp:docPr descr="" title="" id="28" name="Picture"/>
+                  <a:graphic>
+                    <a:graphicData uri="http://schemas.openxmlformats.org/drawingml/2006/picture">
+                      <pic:pic>
+                        <pic:nvPicPr>
+                          <pic:cNvPr descr="image/rstudio-workspace-options.png" id="29" name="Picture"/>
+                          <pic:cNvPicPr>
+                            <a:picLocks noChangeArrowheads="1" noChangeAspect="1"/>
+                          </pic:cNvPicPr>
+                        </pic:nvPicPr>
+                        <pic:blipFill>
+                          <a:blip r:embed="rId27"/>
+                          <a:stretch>
+                            <a:fillRect/>
+                          </a:stretch>
+                        </pic:blipFill>
+                        <pic:spPr bwMode="auto">
+                          <a:xfrm>
+                            <a:off x="0" y="0"/>
+                            <a:ext cx="5334000" cy="5517931"/>
+                          </a:xfrm>
+                          <a:prstGeom prst="rect">
+                            <a:avLst/>
+                          </a:prstGeom>
+                          <a:noFill/>
+                          <a:ln w="9525">
+                            <a:noFill/>
+                            <a:headEnd/>
+                            <a:tailEnd/>
+                          </a:ln>
+                        </pic:spPr>
+                      </pic:pic>
+                    </a:graphicData>
+                  </a:graphic>
+                </wp:inline>
+              </w:drawing>
+            </w:r>
+          </w:p>
+          <w:p>
+            <w:pPr>
+              <w:jc w:val="center"/>
+            </w:pPr>
+            <w:pPr>
+              <w:jc w:val="start"/>
+              <w:spacing w:before="200"/>
+              <w:pStyle w:val="ImageCaption"/>
+            </w:pPr>
+            <w:r>
+              <w:t xml:space="preserve">Figure 2: RStudio’s Globol Options: Workspace Best Practice</w:t>
+            </w:r>
+          </w:p>
+          <w:bookmarkEnd w:id="30"/>
+        </w:tc>
+      </w:tr>
+    </w:tbl>
+    <w:bookmarkStart w:id="31" w:name="work-in-projects"/>
+    <w:p>
+      <w:pPr>
+        <w:pStyle w:val="Heading3"/>
+      </w:pPr>
+      <w:r>
+        <w:t xml:space="preserve">Work in projects</w:t>
+      </w:r>
+    </w:p>
+    <w:p>
+      <w:pPr>
+        <w:pStyle w:val="FirstParagraph"/>
+      </w:pPr>
+      <w:r>
+        <w:t xml:space="preserve">RStudio projects make it straightforward to divide your work into multiple contexts, each with their own working directory, workspace, history, and source documents.</w:t>
+      </w:r>
+    </w:p>
+    <w:p>
+      <w:pPr>
+        <w:pStyle w:val="BodyText"/>
+      </w:pPr>
+      <w:r>
+        <w:t xml:space="preserve">To create a new project in the RStudio, use the File &gt; New Project command.</w:t>
+      </w:r>
+    </w:p>
+    <w:p>
+      <w:pPr>
+        <w:pStyle w:val="BodyText"/>
+      </w:pPr>
+      <w:r>
+        <w:t xml:space="preserve">In the New Project wizard that pops up, select New Directory, then New Project. Name the project</w:t>
+      </w:r>
+      <w:r>
+        <w:t xml:space="preserve"> </w:t>
+      </w:r>
+      <w:r>
+        <w:t xml:space="preserve">“</w:t>
+      </w:r>
+      <w:r>
+        <w:t xml:space="preserve">hello-ggplot2</w:t>
+      </w:r>
+      <w:r>
+        <w:t xml:space="preserve">”</w:t>
+      </w:r>
+      <w:r>
+        <w:t xml:space="preserve"> </w:t>
+      </w:r>
+      <w:r>
+        <w:t xml:space="preserve">and then click the Create Project button.</w:t>
+      </w:r>
+    </w:p>
+    <w:p>
+      <w:pPr>
+        <w:pStyle w:val="BodyText"/>
+      </w:pPr>
+      <w:r>
+        <w:t xml:space="preserve">This will launch you into a new RStudio Project inside a new folder called</w:t>
+      </w:r>
+      <w:r>
+        <w:t xml:space="preserve"> </w:t>
+      </w:r>
+      <w:r>
+        <w:t xml:space="preserve">“</w:t>
+      </w:r>
+      <w:r>
+        <w:t xml:space="preserve">hello-ggplot2</w:t>
+      </w:r>
+      <w:r>
+        <w:t xml:space="preserve">”</w:t>
+      </w:r>
+      <w:r>
+        <w:t xml:space="preserve">.</w:t>
+      </w:r>
+    </w:p>
+    <w:p>
+      <w:pPr>
+        <w:pStyle w:val="BodyText"/>
+      </w:pPr>
+      <w:r>
+        <w:t xml:space="preserve">RStudio projects give you a solid workflow that will serve you well in the future:</w:t>
+      </w:r>
+    </w:p>
+    <w:p>
+      <w:pPr>
+        <w:numPr>
+          <w:ilvl w:val="0"/>
+          <w:numId w:val="1005"/>
+        </w:numPr>
+      </w:pPr>
+      <w:r>
+        <w:t xml:space="preserve">Create an RStudio project for each data analysis project.</w:t>
+      </w:r>
+    </w:p>
+    <w:p>
+      <w:pPr>
+        <w:numPr>
+          <w:ilvl w:val="0"/>
+          <w:numId w:val="1005"/>
+        </w:numPr>
+      </w:pPr>
+      <w:r>
+        <w:t xml:space="preserve">Keep data files there; we’ll talk about loading them into R in Local Data.</w:t>
+      </w:r>
+    </w:p>
+    <w:p>
+      <w:pPr>
+        <w:numPr>
+          <w:ilvl w:val="0"/>
+          <w:numId w:val="1005"/>
+        </w:numPr>
+      </w:pPr>
+      <w:r>
+        <w:t xml:space="preserve">Keep scripts there; edit them, run them in bits or as a whole.</w:t>
+      </w:r>
+    </w:p>
+    <w:p>
+      <w:pPr>
+        <w:numPr>
+          <w:ilvl w:val="0"/>
+          <w:numId w:val="1005"/>
+        </w:numPr>
+      </w:pPr>
+      <w:r>
+        <w:t xml:space="preserve">Save your outputs (plots and cleaned data) there.</w:t>
+      </w:r>
+    </w:p>
+    <w:p>
+      <w:pPr>
+        <w:pStyle w:val="FirstParagraph"/>
+      </w:pPr>
+      <w:r>
+        <w:t xml:space="preserve">Everything you need is in one place, and cleanly separated from all the other projects that you are working on.</w:t>
+      </w:r>
+    </w:p>
+    <w:p>
+      <w:pPr>
+        <w:pStyle w:val="BodyText"/>
+      </w:pPr>
+      <w:r>
+        <w:t xml:space="preserve">tab is your best friend (autocomplete and accessing help)</w:t>
+      </w:r>
+    </w:p>
+    <w:p>
+      <w:pPr>
+        <w:pStyle w:val="BodyText"/>
+      </w:pPr>
+      <w:r>
+        <w:t xml:space="preserve">RStudio is maintained by Posit PBC (Public Benefit Corporation), previously named RStudio. Posit is a leading company in the R ecosystem, not only because of RStudio, but because of their investments in open source software (e.g. tidyverse, tidymodels, quarto, shiny, etc) and education/training. They supply free content to help</w:t>
+      </w:r>
+    </w:p>
+    <w:p>
+      <w:pPr>
+        <w:pStyle w:val="BodyText"/>
+      </w:pPr>
+      <w:r>
+        <w:t xml:space="preserve">Loading packages lead into tidyverse</w:t>
+      </w:r>
+    </w:p>
+    <w:bookmarkEnd w:id="31"/>
+    <w:bookmarkEnd w:id="32"/>
+    <w:bookmarkStart w:id="36" w:name="tidyverse"/>
     <w:p>
       <w:pPr>
         <w:pStyle w:val="Heading2"/>
@@ -303,6 +897,14 @@
         <w:pStyle w:val="FirstParagraph"/>
       </w:pPr>
       <w:r>
+        <w:t xml:space="preserve">Everything that we can do with tidyverse tools can be done with base R tools.</w:t>
+      </w:r>
+    </w:p>
+    <w:p>
+      <w:pPr>
+        <w:pStyle w:val="BodyText"/>
+      </w:pPr>
+      <w:r>
         <w:t xml:space="preserve">Overview of core packages and adjacent packages</w:t>
       </w:r>
     </w:p>
@@ -311,10 +913,341 @@
         <w:pStyle w:val="BodyText"/>
       </w:pPr>
       <w:r>
-        <w:t xml:space="preserve">Comment about piping</w:t>
-      </w:r>
-    </w:p>
-    <w:bookmarkStart w:id="24" w:name="dataset"/>
+        <w:t xml:space="preserve">The core tidyverse includes the packages that you’re likely to use in everyday data analyses. As of tidyverse 2.0, the following packages are included in the core tidyverse:</w:t>
+      </w:r>
+    </w:p>
+    <w:p>
+      <w:pPr>
+        <w:numPr>
+          <w:ilvl w:val="0"/>
+          <w:numId w:val="1006"/>
+        </w:numPr>
+      </w:pPr>
+      <w:r>
+        <w:rPr>
+          <w:rStyle w:val="VerbatimChar"/>
+        </w:rPr>
+        <w:t xml:space="preserve">ggplot2</w:t>
+      </w:r>
+      <w:r>
+        <w:t xml:space="preserve"> </w:t>
+      </w:r>
+      <w:r>
+        <w:t xml:space="preserve">is a system for declaratively creating graphics, based on The Grammar of Graphics. You provide the data, tell ggplot2 how to map variables to aesthetics, what graphical primitives to use, and it takes care of the details.</w:t>
+      </w:r>
+    </w:p>
+    <w:p>
+      <w:pPr>
+        <w:numPr>
+          <w:ilvl w:val="0"/>
+          <w:numId w:val="1006"/>
+        </w:numPr>
+      </w:pPr>
+      <w:r>
+        <w:rPr>
+          <w:rStyle w:val="VerbatimChar"/>
+        </w:rPr>
+        <w:t xml:space="preserve">dplyr</w:t>
+      </w:r>
+      <w:r>
+        <w:t xml:space="preserve"> </w:t>
+      </w:r>
+      <w:r>
+        <w:t xml:space="preserve">provides a grammar of data manipulation, providing a consistent set of verbs that solve the most common data manipulation challenges.</w:t>
+      </w:r>
+    </w:p>
+    <w:p>
+      <w:pPr>
+        <w:numPr>
+          <w:ilvl w:val="0"/>
+          <w:numId w:val="1006"/>
+        </w:numPr>
+      </w:pPr>
+      <w:r>
+        <w:rPr>
+          <w:rStyle w:val="VerbatimChar"/>
+        </w:rPr>
+        <w:t xml:space="preserve">tidyr</w:t>
+      </w:r>
+      <w:r>
+        <w:t xml:space="preserve"> </w:t>
+      </w:r>
+      <w:r>
+        <w:t xml:space="preserve">provides a set of functions that help you get to tidy data. Tidy data is data with a consistent form: in brief, every variable goes in a column, and every column is a variable.</w:t>
+      </w:r>
+    </w:p>
+    <w:p>
+      <w:pPr>
+        <w:numPr>
+          <w:ilvl w:val="0"/>
+          <w:numId w:val="1006"/>
+        </w:numPr>
+      </w:pPr>
+      <w:r>
+        <w:t xml:space="preserve">readr provides a fast and friendly way to read rectangular data (like csv, tsv, and fwf).</w:t>
+      </w:r>
+    </w:p>
+    <w:p>
+      <w:pPr>
+        <w:numPr>
+          <w:ilvl w:val="0"/>
+          <w:numId w:val="1006"/>
+        </w:numPr>
+      </w:pPr>
+      <w:r>
+        <w:t xml:space="preserve">purrr enhances R’s functional programming toolkit by providing a complete and consistent set of tools for working with functions and vectors.</w:t>
+      </w:r>
+    </w:p>
+    <w:p>
+      <w:pPr>
+        <w:numPr>
+          <w:ilvl w:val="0"/>
+          <w:numId w:val="1006"/>
+        </w:numPr>
+      </w:pPr>
+      <w:r>
+        <w:t xml:space="preserve">tibble is a modern re-imagining of the data frame, keeping what time has proven to be effective, and throwing out what it has not.</w:t>
+      </w:r>
+    </w:p>
+    <w:p>
+      <w:pPr>
+        <w:numPr>
+          <w:ilvl w:val="0"/>
+          <w:numId w:val="1006"/>
+        </w:numPr>
+      </w:pPr>
+      <w:r>
+        <w:rPr>
+          <w:rStyle w:val="VerbatimChar"/>
+        </w:rPr>
+        <w:t xml:space="preserve">stringr</w:t>
+      </w:r>
+      <w:r>
+        <w:t xml:space="preserve"> </w:t>
+      </w:r>
+      <w:r>
+        <w:t xml:space="preserve">provides a cohesive set of functions designed to make working with strings as easy as possible.</w:t>
+      </w:r>
+    </w:p>
+    <w:p>
+      <w:pPr>
+        <w:numPr>
+          <w:ilvl w:val="0"/>
+          <w:numId w:val="1006"/>
+        </w:numPr>
+      </w:pPr>
+      <w:r>
+        <w:rPr>
+          <w:rStyle w:val="VerbatimChar"/>
+        </w:rPr>
+        <w:t xml:space="preserve">forcats</w:t>
+      </w:r>
+      <w:r>
+        <w:t xml:space="preserve"> </w:t>
+      </w:r>
+      <w:r>
+        <w:t xml:space="preserve">provides a suite of useful tools that solve common problems with factors.</w:t>
+      </w:r>
+    </w:p>
+    <w:p>
+      <w:pPr>
+        <w:numPr>
+          <w:ilvl w:val="0"/>
+          <w:numId w:val="1006"/>
+        </w:numPr>
+      </w:pPr>
+      <w:r>
+        <w:rPr>
+          <w:rStyle w:val="VerbatimChar"/>
+        </w:rPr>
+        <w:t xml:space="preserve">lubridate</w:t>
+      </w:r>
+      <w:r>
+        <w:t xml:space="preserve"> </w:t>
+      </w:r>
+      <w:r>
+        <w:t xml:space="preserve">provides a set of tools to make it easier to work with dates and times in R, which can be difficult and inconsistent in base R.</w:t>
+      </w:r>
+    </w:p>
+    <w:p>
+      <w:pPr>
+        <w:pStyle w:val="FirstParagraph"/>
+      </w:pPr>
+      <w:r>
+        <w:t xml:space="preserve">Pipping</w:t>
+      </w:r>
+    </w:p>
+    <w:p>
+      <w:pPr>
+        <w:pStyle w:val="SourceCode"/>
+      </w:pPr>
+      <w:r>
+        <w:rPr>
+          <w:rStyle w:val="CommentTok"/>
+        </w:rPr>
+        <w:t xml:space="preserve"># non-piping</w:t>
+      </w:r>
+      <w:r>
+        <w:br/>
+      </w:r>
+      <w:r>
+        <w:rPr>
+          <w:rStyle w:val="FunctionTok"/>
+        </w:rPr>
+        <w:t xml:space="preserve">f</w:t>
+      </w:r>
+      <w:r>
+        <w:rPr>
+          <w:rStyle w:val="NormalTok"/>
+        </w:rPr>
+        <w:t xml:space="preserve">(</w:t>
+      </w:r>
+      <w:r>
+        <w:rPr>
+          <w:rStyle w:val="FunctionTok"/>
+        </w:rPr>
+        <w:t xml:space="preserve">g</w:t>
+      </w:r>
+      <w:r>
+        <w:rPr>
+          <w:rStyle w:val="NormalTok"/>
+        </w:rPr>
+        <w:t xml:space="preserve">(</w:t>
+      </w:r>
+      <w:r>
+        <w:rPr>
+          <w:rStyle w:val="FunctionTok"/>
+        </w:rPr>
+        <w:t xml:space="preserve">h</w:t>
+      </w:r>
+      <w:r>
+        <w:rPr>
+          <w:rStyle w:val="NormalTok"/>
+        </w:rPr>
+        <w:t xml:space="preserve">(my_data)))</w:t>
+      </w:r>
+      <w:r>
+        <w:br/>
+      </w:r>
+      <w:r>
+        <w:br/>
+      </w:r>
+      <w:r>
+        <w:rPr>
+          <w:rStyle w:val="CommentTok"/>
+        </w:rPr>
+        <w:t xml:space="preserve"># piping</w:t>
+      </w:r>
+      <w:r>
+        <w:br/>
+      </w:r>
+      <w:r>
+        <w:rPr>
+          <w:rStyle w:val="NormalTok"/>
+        </w:rPr>
+        <w:t xml:space="preserve">my_data </w:t>
+      </w:r>
+      <w:r>
+        <w:rPr>
+          <w:rStyle w:val="SpecialCharTok"/>
+        </w:rPr>
+        <w:t xml:space="preserve">|&gt;</w:t>
+      </w:r>
+      <w:r>
+        <w:rPr>
+          <w:rStyle w:val="NormalTok"/>
+        </w:rPr>
+        <w:t xml:space="preserve"> </w:t>
+      </w:r>
+      <w:r>
+        <w:br/>
+      </w:r>
+      <w:r>
+        <w:rPr>
+          <w:rStyle w:val="NormalTok"/>
+        </w:rPr>
+        <w:t xml:space="preserve">  </w:t>
+      </w:r>
+      <w:r>
+        <w:rPr>
+          <w:rStyle w:val="FunctionTok"/>
+        </w:rPr>
+        <w:t xml:space="preserve">h</w:t>
+      </w:r>
+      <w:r>
+        <w:rPr>
+          <w:rStyle w:val="NormalTok"/>
+        </w:rPr>
+        <w:t xml:space="preserve">() </w:t>
+      </w:r>
+      <w:r>
+        <w:rPr>
+          <w:rStyle w:val="SpecialCharTok"/>
+        </w:rPr>
+        <w:t xml:space="preserve">|&gt;</w:t>
+      </w:r>
+      <w:r>
+        <w:rPr>
+          <w:rStyle w:val="NormalTok"/>
+        </w:rPr>
+        <w:t xml:space="preserve"> </w:t>
+      </w:r>
+      <w:r>
+        <w:br/>
+      </w:r>
+      <w:r>
+        <w:rPr>
+          <w:rStyle w:val="NormalTok"/>
+        </w:rPr>
+        <w:t xml:space="preserve">  </w:t>
+      </w:r>
+      <w:r>
+        <w:rPr>
+          <w:rStyle w:val="FunctionTok"/>
+        </w:rPr>
+        <w:t xml:space="preserve">g</w:t>
+      </w:r>
+      <w:r>
+        <w:rPr>
+          <w:rStyle w:val="NormalTok"/>
+        </w:rPr>
+        <w:t xml:space="preserve">() </w:t>
+      </w:r>
+      <w:r>
+        <w:rPr>
+          <w:rStyle w:val="SpecialCharTok"/>
+        </w:rPr>
+        <w:t xml:space="preserve">|&gt;</w:t>
+      </w:r>
+      <w:r>
+        <w:rPr>
+          <w:rStyle w:val="NormalTok"/>
+        </w:rPr>
+        <w:t xml:space="preserve"> </w:t>
+      </w:r>
+      <w:r>
+        <w:br/>
+      </w:r>
+      <w:r>
+        <w:rPr>
+          <w:rStyle w:val="NormalTok"/>
+        </w:rPr>
+        <w:t xml:space="preserve">  </w:t>
+      </w:r>
+      <w:r>
+        <w:rPr>
+          <w:rStyle w:val="FunctionTok"/>
+        </w:rPr>
+        <w:t xml:space="preserve">f</w:t>
+      </w:r>
+      <w:r>
+        <w:rPr>
+          <w:rStyle w:val="NormalTok"/>
+        </w:rPr>
+        <w:t xml:space="preserve">()</w:t>
+      </w:r>
+    </w:p>
+    <w:bookmarkStart w:id="33" w:name="dataset"/>
     <w:p>
       <w:pPr>
         <w:pStyle w:val="Heading3"/>
@@ -328,59 +1261,18 @@
         <w:pStyle w:val="FirstParagraph"/>
       </w:pPr>
       <w:r>
-        <w:t xml:space="preserve">Quick overview of dataset to be used in demo.</w:t>
-      </w:r>
-    </w:p>
-    <w:bookmarkEnd w:id="24"/>
-    <w:bookmarkStart w:id="25" w:name="dplyr-data-wrangling"/>
-    <w:p>
-      <w:pPr>
-        <w:pStyle w:val="Heading3"/>
-      </w:pPr>
-      <w:r>
-        <w:t xml:space="preserve">dplyr: data wrangling</w:t>
-      </w:r>
-    </w:p>
-    <w:p>
-      <w:pPr>
-        <w:pStyle w:val="FirstParagraph"/>
-      </w:pPr>
-      <w:r>
-        <w:t xml:space="preserve">Demo(s) with comments and a few tips for best practices</w:t>
-      </w:r>
-    </w:p>
-    <w:bookmarkEnd w:id="25"/>
-    <w:bookmarkStart w:id="26" w:name="ggplot2-data-visualization"/>
-    <w:p>
-      <w:pPr>
-        <w:pStyle w:val="Heading3"/>
-      </w:pPr>
-      <w:r>
-        <w:t xml:space="preserve">ggplot2: data visualization</w:t>
-      </w:r>
-    </w:p>
-    <w:p>
-      <w:pPr>
-        <w:pStyle w:val="FirstParagraph"/>
-      </w:pPr>
-      <w:r>
-        <w:t xml:space="preserve">Demo(s) with comments and a few tips for best practices</w:t>
-      </w:r>
-    </w:p>
-    <w:bookmarkEnd w:id="26"/>
-    <w:bookmarkEnd w:id="27"/>
-    <w:bookmarkStart w:id="28" w:name="comment-ai-r-coding"/>
-    <w:p>
-      <w:pPr>
-        <w:pStyle w:val="Heading2"/>
-      </w:pPr>
-      <w:r>
-        <w:t xml:space="preserve">Comment: AI &amp; R coding</w:t>
-      </w:r>
-    </w:p>
-    <w:p>
-      <w:pPr>
-        <w:pStyle w:val="FirstParagraph"/>
+        <w:t xml:space="preserve">Education Demographic and Geographic Estimates (EDGE) Program</w:t>
+      </w:r>
+      <w:r>
+        <w:t xml:space="preserve"> </w:t>
+      </w:r>
+      <w:r>
+        <w:t xml:space="preserve">American Community Survey Comparable Wage Index for Teachers (ACS-CWIFT)</w:t>
+      </w:r>
+    </w:p>
+    <w:p>
+      <w:pPr>
+        <w:pStyle w:val="BodyText"/>
       </w:pPr>
       <w:r>
         <w:rPr>
@@ -404,14 +1296,112 @@
         <w:t xml:space="preserve">Cornman, Nixon, Spence, Taylor, &amp; Geverdt (2019)</w:t>
       </w:r>
     </w:p>
-    <w:bookmarkEnd w:id="28"/>
-    <w:bookmarkStart w:id="29" w:name="conclusion"/>
+    <w:bookmarkEnd w:id="33"/>
+    <w:bookmarkStart w:id="34" w:name="dplyr-data-wrangling"/>
+    <w:p>
+      <w:pPr>
+        <w:pStyle w:val="Heading3"/>
+      </w:pPr>
+      <w:r>
+        <w:t xml:space="preserve">dplyr: data wrangling</w:t>
+      </w:r>
+    </w:p>
+    <w:p>
+      <w:pPr>
+        <w:pStyle w:val="FirstParagraph"/>
+      </w:pPr>
+      <w:r>
+        <w:t xml:space="preserve">Demo(s) with comments and a few tips for best practices</w:t>
+      </w:r>
+    </w:p>
+    <w:bookmarkEnd w:id="34"/>
+    <w:bookmarkStart w:id="35" w:name="ggplot2-data-visualization"/>
+    <w:p>
+      <w:pPr>
+        <w:pStyle w:val="Heading3"/>
+      </w:pPr>
+      <w:r>
+        <w:t xml:space="preserve">ggplot2: data visualization</w:t>
+      </w:r>
+    </w:p>
+    <w:p>
+      <w:pPr>
+        <w:pStyle w:val="FirstParagraph"/>
+      </w:pPr>
+      <w:r>
+        <w:t xml:space="preserve">Demo(s) with comments and a few tips for best practices</w:t>
+      </w:r>
+    </w:p>
+    <w:bookmarkEnd w:id="35"/>
+    <w:bookmarkEnd w:id="36"/>
+    <w:bookmarkStart w:id="37" w:name="comment-ai-r-coding"/>
     <w:p>
       <w:pPr>
         <w:pStyle w:val="Heading2"/>
       </w:pPr>
       <w:r>
+        <w:t xml:space="preserve">Comment: AI &amp; R coding</w:t>
+      </w:r>
+    </w:p>
+    <w:p>
+      <w:pPr>
+        <w:pStyle w:val="FirstParagraph"/>
+      </w:pPr>
+      <w:r>
+        <w:rPr>
+          <w:rStyle w:val="VerbatimChar"/>
+        </w:rPr>
+        <w:t xml:space="preserve">chattr</w:t>
+      </w:r>
+      <w:r>
+        <w:t xml:space="preserve"> </w:t>
+      </w:r>
+      <w:r>
+        <w:rPr>
+          <w:rStyle w:val="VerbatimChar"/>
+        </w:rPr>
+        <w:t xml:space="preserve">tidychatmodels</w:t>
+      </w:r>
+      <w:r>
+        <w:t xml:space="preserve"> </w:t>
+      </w:r>
+      <w:r>
+        <w:t xml:space="preserve">GitHub</w:t>
+      </w:r>
+      <w:r>
+        <w:t xml:space="preserve"> </w:t>
+      </w:r>
+      <w:r>
+        <w:rPr>
+          <w:rStyle w:val="VerbatimChar"/>
+        </w:rPr>
+        <w:t xml:space="preserve">copilot</w:t>
+      </w:r>
+    </w:p>
+    <w:bookmarkEnd w:id="37"/>
+    <w:bookmarkStart w:id="38" w:name="conclusion"/>
+    <w:p>
+      <w:pPr>
+        <w:pStyle w:val="Heading2"/>
+      </w:pPr>
+      <w:r>
         <w:t xml:space="preserve">Conclusion</w:t>
+      </w:r>
+    </w:p>
+    <w:p>
+      <w:pPr>
+        <w:pStyle w:val="FirstParagraph"/>
+      </w:pPr>
+      <w:r>
+        <w:t xml:space="preserve">Other than R scripts, Quarto (.qmd) or R Markdown (.Rmd) documents could be used to document the work. While beyond the scope chapter, we encourge you to</w:t>
+      </w:r>
+    </w:p>
+    <w:p>
+      <w:pPr>
+        <w:pStyle w:val="BodyText"/>
+      </w:pPr>
+      <w:r>
+        <w:t xml:space="preserve">version control git &amp; git hub</w:t>
       </w:r>
     </w:p>
     <w:p>
@@ -421,34 +1411,34 @@
         </w:pict>
       </w:r>
     </w:p>
-    <w:bookmarkEnd w:id="29"/>
-    <w:bookmarkStart w:id="30" w:name="research-essentials"/>
+    <w:bookmarkEnd w:id="38"/>
+    <w:bookmarkStart w:id="39" w:name="research-essentials-250-300-words"/>
     <w:p>
       <w:pPr>
         <w:pStyle w:val="Heading2"/>
       </w:pPr>
       <w:r>
-        <w:t xml:space="preserve">Research essentials</w:t>
-      </w:r>
-    </w:p>
-    <w:bookmarkEnd w:id="30"/>
-    <w:bookmarkStart w:id="31" w:name="questions-for-further-investigation"/>
+        <w:t xml:space="preserve">Research essentials (250-300 words)</w:t>
+      </w:r>
+    </w:p>
+    <w:bookmarkEnd w:id="39"/>
+    <w:bookmarkStart w:id="40" w:name="X17683f9db4c2595671dacbdd3d9d4cbe0118c86"/>
     <w:p>
       <w:pPr>
         <w:pStyle w:val="Heading2"/>
       </w:pPr>
       <w:r>
-        <w:t xml:space="preserve">Questions for further investigation</w:t>
-      </w:r>
-    </w:p>
-    <w:bookmarkEnd w:id="31"/>
-    <w:bookmarkStart w:id="32" w:name="suggested-further-reading"/>
+        <w:t xml:space="preserve">Questions for further investigation (50-100 words)</w:t>
+      </w:r>
+    </w:p>
+    <w:bookmarkEnd w:id="40"/>
+    <w:bookmarkStart w:id="41" w:name="X603a48c84fce2dcbc1539b913f23256c9946a6b"/>
     <w:p>
       <w:pPr>
         <w:pStyle w:val="Heading2"/>
       </w:pPr>
       <w:r>
-        <w:t xml:space="preserve">Suggested further reading</w:t>
+        <w:t xml:space="preserve">Suggested further reading (50-100 words/3 resources &amp; why)</w:t>
       </w:r>
     </w:p>
     <w:p>
@@ -467,8 +1457,8 @@
         <w:t xml:space="preserve">Hadley Wickham Mine Çetinkaya-Rundel &amp; Grolemund (2024)</w:t>
       </w:r>
     </w:p>
-    <w:bookmarkEnd w:id="32"/>
-    <w:bookmarkStart w:id="43" w:name="references"/>
+    <w:bookmarkEnd w:id="41"/>
+    <w:bookmarkStart w:id="52" w:name="references"/>
     <w:p>
       <w:pPr>
         <w:pStyle w:val="Heading2"/>
@@ -477,8 +1467,8 @@
         <w:t xml:space="preserve">References</w:t>
       </w:r>
     </w:p>
-    <w:bookmarkStart w:id="42" w:name="refs"/>
-    <w:bookmarkStart w:id="34" w:name="ref-edge-data"/>
+    <w:bookmarkStart w:id="51" w:name="refs"/>
+    <w:bookmarkStart w:id="43" w:name="ref-edge-data"/>
     <w:p>
       <w:pPr>
         <w:pStyle w:val="Bibliography"/>
@@ -496,7 +1486,7 @@
       <w:r>
         <w:t xml:space="preserve"> </w:t>
       </w:r>
-      <w:hyperlink r:id="rId33">
+      <w:hyperlink r:id="rId42">
         <w:r>
           <w:rPr>
             <w:rStyle w:val="Hyperlink"/>
@@ -508,8 +1498,8 @@
         <w:t xml:space="preserve">.</w:t>
       </w:r>
     </w:p>
-    <w:bookmarkEnd w:id="34"/>
-    <w:bookmarkStart w:id="35" w:name="ref-edge-cwift-tech-report"/>
+    <w:bookmarkEnd w:id="43"/>
+    <w:bookmarkStart w:id="44" w:name="ref-edge-cwift-tech-report"/>
     <w:p>
       <w:pPr>
         <w:pStyle w:val="Bibliography"/>
@@ -534,8 +1524,8 @@
         <w:t xml:space="preserve">(No. NCES 2018130). Washington, DC: U.S. Department of Education; National Center for Education Statistics.</w:t>
       </w:r>
     </w:p>
-    <w:bookmarkEnd w:id="35"/>
-    <w:bookmarkStart w:id="37" w:name="ref-ggplot2-online-book"/>
+    <w:bookmarkEnd w:id="44"/>
+    <w:bookmarkStart w:id="46" w:name="ref-ggplot2-online-book"/>
     <w:p>
       <w:pPr>
         <w:pStyle w:val="Bibliography"/>
@@ -559,7 +1549,7 @@
       <w:r>
         <w:t xml:space="preserve"> </w:t>
       </w:r>
-      <w:hyperlink r:id="rId36">
+      <w:hyperlink r:id="rId45">
         <w:r>
           <w:rPr>
             <w:rStyle w:val="Hyperlink"/>
@@ -571,8 +1561,8 @@
         <w:t xml:space="preserve">.</w:t>
       </w:r>
     </w:p>
-    <w:bookmarkEnd w:id="37"/>
-    <w:bookmarkStart w:id="39" w:name="ref-r4ds"/>
+    <w:bookmarkEnd w:id="46"/>
+    <w:bookmarkStart w:id="48" w:name="ref-r4ds"/>
     <w:p>
       <w:pPr>
         <w:pStyle w:val="Bibliography"/>
@@ -596,7 +1586,7 @@
       <w:r>
         <w:t xml:space="preserve"> </w:t>
       </w:r>
-      <w:hyperlink r:id="rId38">
+      <w:hyperlink r:id="rId47">
         <w:r>
           <w:rPr>
             <w:rStyle w:val="Hyperlink"/>
@@ -608,8 +1598,8 @@
         <w:t xml:space="preserve">.</w:t>
       </w:r>
     </w:p>
-    <w:bookmarkEnd w:id="39"/>
-    <w:bookmarkStart w:id="41" w:name="ref-Tidyverse-2024-08-15"/>
+    <w:bookmarkEnd w:id="48"/>
+    <w:bookmarkStart w:id="50" w:name="ref-Tidyverse-2024-08-15"/>
     <w:p>
       <w:pPr>
         <w:pStyle w:val="Bibliography"/>
@@ -627,7 +1617,7 @@
       <w:r>
         <w:t xml:space="preserve"> </w:t>
       </w:r>
-      <w:hyperlink r:id="rId40">
+      <w:hyperlink r:id="rId49">
         <w:r>
           <w:rPr>
             <w:rStyle w:val="Hyperlink"/>
@@ -639,9 +1629,9 @@
         <w:t xml:space="preserve">.</w:t>
       </w:r>
     </w:p>
-    <w:bookmarkEnd w:id="41"/>
-    <w:bookmarkEnd w:id="42"/>
-    <w:bookmarkEnd w:id="43"/>
+    <w:bookmarkEnd w:id="50"/>
+    <w:bookmarkEnd w:id="51"/>
+    <w:bookmarkEnd w:id="52"/>
     <w:sectPr/>
   </w:body>
 </w:document>
@@ -970,6 +1960,72 @@
     </w:lvlOverride>
   </w:num>
   <w:num w:numId="1002">
+    <w:abstractNumId w:val="991"/>
+  </w:num>
+  <w:num w:numId="1003">
+    <w:abstractNumId w:val="99411"/>
+    <w:lvlOverride w:ilvl="0">
+      <w:startOverride w:val="1"/>
+    </w:lvlOverride>
+    <w:lvlOverride w:ilvl="1">
+      <w:startOverride w:val="1"/>
+    </w:lvlOverride>
+    <w:lvlOverride w:ilvl="2">
+      <w:startOverride w:val="1"/>
+    </w:lvlOverride>
+    <w:lvlOverride w:ilvl="3">
+      <w:startOverride w:val="1"/>
+    </w:lvlOverride>
+    <w:lvlOverride w:ilvl="4">
+      <w:startOverride w:val="1"/>
+    </w:lvlOverride>
+    <w:lvlOverride w:ilvl="5">
+      <w:startOverride w:val="1"/>
+    </w:lvlOverride>
+    <w:lvlOverride w:ilvl="6">
+      <w:startOverride w:val="1"/>
+    </w:lvlOverride>
+    <w:lvlOverride w:ilvl="7">
+      <w:startOverride w:val="1"/>
+    </w:lvlOverride>
+    <w:lvlOverride w:ilvl="8">
+      <w:startOverride w:val="1"/>
+    </w:lvlOverride>
+  </w:num>
+  <w:num w:numId="1004">
+    <w:abstractNumId w:val="99411"/>
+    <w:lvlOverride w:ilvl="0">
+      <w:startOverride w:val="1"/>
+    </w:lvlOverride>
+    <w:lvlOverride w:ilvl="1">
+      <w:startOverride w:val="1"/>
+    </w:lvlOverride>
+    <w:lvlOverride w:ilvl="2">
+      <w:startOverride w:val="1"/>
+    </w:lvlOverride>
+    <w:lvlOverride w:ilvl="3">
+      <w:startOverride w:val="1"/>
+    </w:lvlOverride>
+    <w:lvlOverride w:ilvl="4">
+      <w:startOverride w:val="1"/>
+    </w:lvlOverride>
+    <w:lvlOverride w:ilvl="5">
+      <w:startOverride w:val="1"/>
+    </w:lvlOverride>
+    <w:lvlOverride w:ilvl="6">
+      <w:startOverride w:val="1"/>
+    </w:lvlOverride>
+    <w:lvlOverride w:ilvl="7">
+      <w:startOverride w:val="1"/>
+    </w:lvlOverride>
+    <w:lvlOverride w:ilvl="8">
+      <w:startOverride w:val="1"/>
+    </w:lvlOverride>
+  </w:num>
+  <w:num w:numId="1005">
+    <w:abstractNumId w:val="991"/>
+  </w:num>
+  <w:num w:numId="1006">
     <w:abstractNumId w:val="991"/>
   </w:num>
 </w:numbering>

</xml_diff>